<commit_message>
finish the and remake the final word anf finish project
</commit_message>
<xml_diff>
--- a/Copie de דוט נט תשפ_ה - דוח סיום פרויקט - למילוי על ידי הסטודנטים.docx
+++ b/Copie de דוט נט תשפ_ה - דוח סיום פרויקט - למילוי על ידי הסטודנטים.docx
@@ -1158,7 +1158,7 @@
           <w:b/>
           <w:rtl/>
         </w:rPr>
-        <w:t>מספר מלא של הקבוצה של המגישים: _</w:t>
+        <w:t>מספר מלא של הקבוצה של המגישים:</w:t>
       </w:r>
       <w:r>
         <w:rPr>
@@ -1166,29 +1166,13 @@
           <w:b/>
           <w:rtl/>
         </w:rPr>
-        <w:t>6064</w:t>
+        <w:t xml:space="preserve">  </w:t>
       </w:r>
       <w:r>
         <w:rPr>
           <w:b/>
-          <w:rtl/>
-        </w:rPr>
-        <w:t>_.5785._</w:t>
-      </w:r>
-      <w:r>
-        <w:rPr>
-          <w:rFonts w:hint="cs"/>
-          <w:b/>
-          <w:rtl/>
-        </w:rPr>
-        <w:t>6659</w:t>
-      </w:r>
-      <w:r>
-        <w:rPr>
-          <w:b/>
-          <w:rtl/>
-        </w:rPr>
-        <w:t>_.153007</w:t>
+        </w:rPr>
+        <w:t>153007.01.5785.42</w:t>
       </w:r>
     </w:p>
     <w:p>
@@ -2615,14 +2599,7 @@
             <w:color w:val="1155CC"/>
             <w:u w:val="single"/>
           </w:rPr>
-          <w:t>https://docs.google.com/document/d/1vCAIw-V7tRrr61wkLBK6h9jWdGBZnGDuauhZriA</w:t>
-        </w:r>
-        <w:r>
-          <w:rPr>
-            <w:color w:val="1155CC"/>
-            <w:u w:val="single"/>
-          </w:rPr>
-          <w:t>AWjQ/edit?usp=</w:t>
+          <w:t>https://docs.google.com/document/d/1vCAIw-V7tRrr61wkLBK6h9jWdGBZnGDuauhZriAAWjQ/edit?usp=</w:t>
         </w:r>
       </w:hyperlink>
       <w:hyperlink r:id="rId8">
@@ -2919,7 +2896,6 @@
               <w:spacing w:before="0" w:after="0"/>
               <w:jc w:val="left"/>
               <w:rPr>
-                <w:rFonts w:hint="cs"/>
                 <w:rtl/>
                 <w:lang w:val="en-US"/>
               </w:rPr>
@@ -3088,7 +3064,6 @@
               <w:spacing w:before="0" w:after="0"/>
               <w:jc w:val="left"/>
               <w:rPr>
-                <w:rFonts w:hint="cs"/>
                 <w:rtl/>
                 <w:lang w:val="en-US"/>
               </w:rPr>
@@ -3244,7 +3219,6 @@
               <w:spacing w:before="0" w:after="0"/>
               <w:jc w:val="left"/>
               <w:rPr>
-                <w:rFonts w:hint="cs"/>
                 <w:rtl/>
               </w:rPr>
             </w:pPr>
@@ -3407,7 +3381,6 @@
               <w:spacing w:before="0" w:after="0"/>
               <w:jc w:val="left"/>
               <w:rPr>
-                <w:rFonts w:hint="cs"/>
                 <w:rtl/>
               </w:rPr>
             </w:pPr>
@@ -3579,7 +3552,6 @@
               <w:spacing w:before="0" w:after="0"/>
               <w:jc w:val="left"/>
               <w:rPr>
-                <w:rFonts w:hint="cs"/>
                 <w:rtl/>
               </w:rPr>
             </w:pPr>
@@ -3751,49 +3723,48 @@
               <w:spacing w:before="0" w:after="0"/>
               <w:jc w:val="left"/>
               <w:rPr>
+                <w:rtl/>
+                <w:lang w:val="en-US"/>
+              </w:rPr>
+            </w:pPr>
+            <w:r>
+              <w:t xml:space="preserve"> </w:t>
+            </w:r>
+            <w:r>
+              <w:rPr>
                 <w:rFonts w:hint="cs"/>
                 <w:rtl/>
+              </w:rPr>
+              <w:t>בגל הדפים של ה</w:t>
+            </w:r>
+            <w:r>
+              <w:rPr>
                 <w:lang w:val="en-US"/>
               </w:rPr>
-            </w:pPr>
-            <w:r>
-              <w:t xml:space="preserve"> </w:t>
+              <w:t>PL</w:t>
+            </w:r>
+            <w:r>
+              <w:rPr>
+                <w:rtl/>
+                <w:lang w:val="en-US"/>
+              </w:rPr>
+              <w:br/>
             </w:r>
             <w:r>
               <w:rPr>
                 <w:rFonts w:hint="cs"/>
                 <w:rtl/>
-              </w:rPr>
-              <w:t>בגל הדפים של ה</w:t>
-            </w:r>
-            <w:r>
-              <w:rPr>
                 <w:lang w:val="en-US"/>
               </w:rPr>
-              <w:t>PL</w:t>
-            </w:r>
-            <w:r>
-              <w:rPr>
-                <w:rtl/>
+              <w:t>כמו ב</w:t>
+            </w:r>
+            <w:r>
+              <w:t xml:space="preserve"> </w:t>
+            </w:r>
+            <w:r>
+              <w:rPr>
                 <w:lang w:val="en-US"/>
               </w:rPr>
-              <w:br/>
-            </w:r>
-            <w:r>
-              <w:rPr>
-                <w:rFonts w:hint="cs"/>
-                <w:rtl/>
-                <w:lang w:val="en-US"/>
-              </w:rPr>
-              <w:t>כמו ב</w:t>
-            </w:r>
-            <w:r>
-              <w:t xml:space="preserve"> </w:t>
-            </w:r>
-            <w:r>
-              <w:rPr>
-                <w:lang w:val="en-US"/>
-              </w:rPr>
               <w:t>Login</w:t>
             </w:r>
           </w:p>
@@ -3851,7 +3822,6 @@
               <w:spacing w:before="0" w:after="0"/>
               <w:jc w:val="left"/>
               <w:rPr>
-                <w:rFonts w:hint="cs"/>
                 <w:rtl/>
                 <w:lang w:val="en-US"/>
               </w:rPr>
@@ -4455,7 +4425,6 @@
               <w:spacing w:before="0" w:after="0"/>
               <w:jc w:val="left"/>
               <w:rPr>
-                <w:rFonts w:hint="cs"/>
                 <w:rtl/>
                 <w:lang w:val="en-US"/>
               </w:rPr>
@@ -4493,7 +4462,6 @@
               <w:spacing w:before="0" w:after="0"/>
               <w:jc w:val="left"/>
               <w:rPr>
-                <w:rFonts w:hint="cs"/>
                 <w:rtl/>
               </w:rPr>
             </w:pPr>
@@ -4653,9 +4621,6 @@
             <w:pPr>
               <w:spacing w:before="0" w:after="0"/>
               <w:jc w:val="left"/>
-              <w:rPr>
-                <w:rFonts w:hint="cs"/>
-              </w:rPr>
             </w:pPr>
             <w:r>
               <w:rPr>

</xml_diff>